<commit_message>
pre-pull, added icon for launcher
</commit_message>
<xml_diff>
--- a/Final Project Report.docx
+++ b/Final Project Report.docx
@@ -8,6 +8,353 @@
         <w:ind w:left="2880" w:hanging="2880"/>
         <w:rPr>
           <w:rFonts w:ascii="Times New Roman" w:hAnsi="Times New Roman" w:cs="Times New Roman"/>
+          <w:b/>
+          <w:sz w:val="24"/>
+          <w:szCs w:val="24"/>
+        </w:rPr>
+      </w:pPr>
+      <w:r>
+        <w:rPr>
+          <w:rFonts w:ascii="Times New Roman" w:hAnsi="Times New Roman" w:cs="Times New Roman"/>
+          <w:b/>
+          <w:noProof/>
+          <w:sz w:val="24"/>
+          <w:szCs w:val="24"/>
+        </w:rPr>
+        <w:drawing>
+          <wp:anchor distT="0" distB="0" distL="114300" distR="114300" simplePos="0" relativeHeight="251658240" behindDoc="0" locked="0" layoutInCell="1" allowOverlap="1">
+            <wp:simplePos x="0" y="0"/>
+            <wp:positionH relativeFrom="column">
+              <wp:posOffset>1447800</wp:posOffset>
+            </wp:positionH>
+            <wp:positionV relativeFrom="paragraph">
+              <wp:posOffset>76200</wp:posOffset>
+            </wp:positionV>
+            <wp:extent cx="2790825" cy="3009900"/>
+            <wp:effectExtent l="19050" t="0" r="0" b="0"/>
+            <wp:wrapNone/>
+            <wp:docPr id="2" name="Object 1"/>
+            <wp:cNvGraphicFramePr/>
+            <a:graphic xmlns:a="http://schemas.openxmlformats.org/drawingml/2006/main">
+              <a:graphicData uri="http://schemas.openxmlformats.org/drawingml/2006/lockedCanvas">
+                <lc:lockedCanvas xmlns:lc="http://schemas.openxmlformats.org/drawingml/2006/lockedCanvas">
+                  <a:nvGrpSpPr>
+                    <a:cNvPr id="0" name=""/>
+                    <a:cNvGrpSpPr/>
+                  </a:nvGrpSpPr>
+                  <a:grpSpPr>
+                    <a:xfrm>
+                      <a:off x="0" y="0"/>
+                      <a:ext cx="4114800" cy="4437529"/>
+                      <a:chOff x="2743200" y="286871"/>
+                      <a:chExt cx="4114800" cy="4437529"/>
+                    </a:xfrm>
+                  </a:grpSpPr>
+                  <a:grpSp>
+                    <a:nvGrpSpPr>
+                      <a:cNvPr id="15" name="Group 14"/>
+                      <a:cNvGrpSpPr/>
+                    </a:nvGrpSpPr>
+                    <a:grpSpPr>
+                      <a:xfrm>
+                        <a:off x="2743200" y="286871"/>
+                        <a:ext cx="4114800" cy="4437529"/>
+                        <a:chOff x="2743200" y="286871"/>
+                        <a:chExt cx="4114800" cy="4437529"/>
+                      </a:xfrm>
+                    </a:grpSpPr>
+                    <a:sp>
+                      <a:nvSpPr>
+                        <a:cNvPr id="5" name="Rounded Rectangle 4"/>
+                        <a:cNvSpPr/>
+                      </a:nvSpPr>
+                      <a:spPr>
+                        <a:xfrm>
+                          <a:off x="2743200" y="286871"/>
+                          <a:ext cx="4114800" cy="4437529"/>
+                        </a:xfrm>
+                        <a:prstGeom prst="roundRect">
+                          <a:avLst/>
+                        </a:prstGeom>
+                        <a:solidFill>
+                          <a:schemeClr val="tx2"/>
+                        </a:solidFill>
+                        <a:ln>
+                          <a:solidFill>
+                            <a:schemeClr val="accent6"/>
+                          </a:solidFill>
+                        </a:ln>
+                      </a:spPr>
+                      <a:txSp>
+                        <a:txBody>
+                          <a:bodyPr rtlCol="0" anchor="ctr"/>
+                          <a:lstStyle>
+                            <a:defPPr>
+                              <a:defRPr lang="en-US"/>
+                            </a:defPPr>
+                            <a:lvl1pPr marL="0" algn="l" defTabSz="914400" rtl="0" eaLnBrk="1" latinLnBrk="0" hangingPunct="1">
+                              <a:defRPr sz="1800" kern="1200">
+                                <a:solidFill>
+                                  <a:schemeClr val="lt1"/>
+                                </a:solidFill>
+                                <a:latin typeface="+mn-lt"/>
+                                <a:ea typeface="+mn-ea"/>
+                                <a:cs typeface="+mn-cs"/>
+                              </a:defRPr>
+                            </a:lvl1pPr>
+                            <a:lvl2pPr marL="457200" algn="l" defTabSz="914400" rtl="0" eaLnBrk="1" latinLnBrk="0" hangingPunct="1">
+                              <a:defRPr sz="1800" kern="1200">
+                                <a:solidFill>
+                                  <a:schemeClr val="lt1"/>
+                                </a:solidFill>
+                                <a:latin typeface="+mn-lt"/>
+                                <a:ea typeface="+mn-ea"/>
+                                <a:cs typeface="+mn-cs"/>
+                              </a:defRPr>
+                            </a:lvl2pPr>
+                            <a:lvl3pPr marL="914400" algn="l" defTabSz="914400" rtl="0" eaLnBrk="1" latinLnBrk="0" hangingPunct="1">
+                              <a:defRPr sz="1800" kern="1200">
+                                <a:solidFill>
+                                  <a:schemeClr val="lt1"/>
+                                </a:solidFill>
+                                <a:latin typeface="+mn-lt"/>
+                                <a:ea typeface="+mn-ea"/>
+                                <a:cs typeface="+mn-cs"/>
+                              </a:defRPr>
+                            </a:lvl3pPr>
+                            <a:lvl4pPr marL="1371600" algn="l" defTabSz="914400" rtl="0" eaLnBrk="1" latinLnBrk="0" hangingPunct="1">
+                              <a:defRPr sz="1800" kern="1200">
+                                <a:solidFill>
+                                  <a:schemeClr val="lt1"/>
+                                </a:solidFill>
+                                <a:latin typeface="+mn-lt"/>
+                                <a:ea typeface="+mn-ea"/>
+                                <a:cs typeface="+mn-cs"/>
+                              </a:defRPr>
+                            </a:lvl4pPr>
+                            <a:lvl5pPr marL="1828800" algn="l" defTabSz="914400" rtl="0" eaLnBrk="1" latinLnBrk="0" hangingPunct="1">
+                              <a:defRPr sz="1800" kern="1200">
+                                <a:solidFill>
+                                  <a:schemeClr val="lt1"/>
+                                </a:solidFill>
+                                <a:latin typeface="+mn-lt"/>
+                                <a:ea typeface="+mn-ea"/>
+                                <a:cs typeface="+mn-cs"/>
+                              </a:defRPr>
+                            </a:lvl5pPr>
+                            <a:lvl6pPr marL="2286000" algn="l" defTabSz="914400" rtl="0" eaLnBrk="1" latinLnBrk="0" hangingPunct="1">
+                              <a:defRPr sz="1800" kern="1200">
+                                <a:solidFill>
+                                  <a:schemeClr val="lt1"/>
+                                </a:solidFill>
+                                <a:latin typeface="+mn-lt"/>
+                                <a:ea typeface="+mn-ea"/>
+                                <a:cs typeface="+mn-cs"/>
+                              </a:defRPr>
+                            </a:lvl6pPr>
+                            <a:lvl7pPr marL="2743200" algn="l" defTabSz="914400" rtl="0" eaLnBrk="1" latinLnBrk="0" hangingPunct="1">
+                              <a:defRPr sz="1800" kern="1200">
+                                <a:solidFill>
+                                  <a:schemeClr val="lt1"/>
+                                </a:solidFill>
+                                <a:latin typeface="+mn-lt"/>
+                                <a:ea typeface="+mn-ea"/>
+                                <a:cs typeface="+mn-cs"/>
+                              </a:defRPr>
+                            </a:lvl7pPr>
+                            <a:lvl8pPr marL="3200400" algn="l" defTabSz="914400" rtl="0" eaLnBrk="1" latinLnBrk="0" hangingPunct="1">
+                              <a:defRPr sz="1800" kern="1200">
+                                <a:solidFill>
+                                  <a:schemeClr val="lt1"/>
+                                </a:solidFill>
+                                <a:latin typeface="+mn-lt"/>
+                                <a:ea typeface="+mn-ea"/>
+                                <a:cs typeface="+mn-cs"/>
+                              </a:defRPr>
+                            </a:lvl8pPr>
+                            <a:lvl9pPr marL="3657600" algn="l" defTabSz="914400" rtl="0" eaLnBrk="1" latinLnBrk="0" hangingPunct="1">
+                              <a:defRPr sz="1800" kern="1200">
+                                <a:solidFill>
+                                  <a:schemeClr val="lt1"/>
+                                </a:solidFill>
+                                <a:latin typeface="+mn-lt"/>
+                                <a:ea typeface="+mn-ea"/>
+                                <a:cs typeface="+mn-cs"/>
+                              </a:defRPr>
+                            </a:lvl9pPr>
+                          </a:lstStyle>
+                          <a:p>
+                            <a:pPr algn="ctr"/>
+                            <a:endParaRPr lang="en-US"/>
+                          </a:p>
+                        </a:txBody>
+                        <a:useSpRect/>
+                      </a:txSp>
+                      <a:style>
+                        <a:lnRef idx="2">
+                          <a:schemeClr val="accent1">
+                            <a:shade val="50000"/>
+                          </a:schemeClr>
+                        </a:lnRef>
+                        <a:fillRef idx="1">
+                          <a:schemeClr val="accent1"/>
+                        </a:fillRef>
+                        <a:effectRef idx="0">
+                          <a:schemeClr val="accent1"/>
+                        </a:effectRef>
+                        <a:fontRef idx="minor">
+                          <a:schemeClr val="lt1"/>
+                        </a:fontRef>
+                      </a:style>
+                    </a:sp>
+                    <a:pic>
+                      <a:nvPicPr>
+                        <a:cNvPr id="1026" name="Picture 2" descr="http://2clickeverything.com/uploads/3/4/4/9/34491814/5762748.png"/>
+                        <a:cNvPicPr>
+                          <a:picLocks noChangeAspect="1" noChangeArrowheads="1"/>
+                        </a:cNvPicPr>
+                      </a:nvPicPr>
+                      <a:blipFill>
+                        <a:blip r:embed="rId4"/>
+                        <a:srcRect/>
+                        <a:stretch>
+                          <a:fillRect/>
+                        </a:stretch>
+                      </a:blipFill>
+                      <a:spPr bwMode="auto">
+                        <a:xfrm>
+                          <a:off x="3483552" y="1371600"/>
+                          <a:ext cx="2612448" cy="2661974"/>
+                        </a:xfrm>
+                        <a:prstGeom prst="rect">
+                          <a:avLst/>
+                        </a:prstGeom>
+                        <a:noFill/>
+                      </a:spPr>
+                    </a:pic>
+                    <a:pic>
+                      <a:nvPicPr>
+                        <a:cNvPr id="1044" name="Picture 20" descr="Related image"/>
+                        <a:cNvPicPr>
+                          <a:picLocks noChangeAspect="1" noChangeArrowheads="1"/>
+                        </a:cNvPicPr>
+                      </a:nvPicPr>
+                      <a:blipFill>
+                        <a:blip r:embed="rId5"/>
+                        <a:srcRect/>
+                        <a:stretch>
+                          <a:fillRect/>
+                        </a:stretch>
+                      </a:blipFill>
+                      <a:spPr bwMode="auto">
+                        <a:xfrm>
+                          <a:off x="4343400" y="457200"/>
+                          <a:ext cx="876300" cy="876300"/>
+                        </a:xfrm>
+                        <a:prstGeom prst="rect">
+                          <a:avLst/>
+                        </a:prstGeom>
+                        <a:noFill/>
+                      </a:spPr>
+                    </a:pic>
+                  </a:grpSp>
+                </lc:lockedCanvas>
+              </a:graphicData>
+            </a:graphic>
+          </wp:anchor>
+        </w:drawing>
+      </w:r>
+    </w:p>
+    <w:p>
+      <w:pPr>
+        <w:spacing w:line="480" w:lineRule="auto"/>
+        <w:ind w:left="2880" w:hanging="2880"/>
+        <w:rPr>
+          <w:rFonts w:ascii="Times New Roman" w:hAnsi="Times New Roman" w:cs="Times New Roman"/>
+          <w:b/>
+          <w:sz w:val="24"/>
+          <w:szCs w:val="24"/>
+        </w:rPr>
+      </w:pPr>
+    </w:p>
+    <w:p>
+      <w:pPr>
+        <w:spacing w:line="480" w:lineRule="auto"/>
+        <w:ind w:left="2880" w:hanging="2880"/>
+        <w:rPr>
+          <w:rFonts w:ascii="Times New Roman" w:hAnsi="Times New Roman" w:cs="Times New Roman"/>
+          <w:b/>
+          <w:sz w:val="24"/>
+          <w:szCs w:val="24"/>
+        </w:rPr>
+      </w:pPr>
+    </w:p>
+    <w:p>
+      <w:pPr>
+        <w:spacing w:line="480" w:lineRule="auto"/>
+        <w:ind w:left="2880" w:hanging="2880"/>
+        <w:rPr>
+          <w:rFonts w:ascii="Times New Roman" w:hAnsi="Times New Roman" w:cs="Times New Roman"/>
+          <w:b/>
+          <w:sz w:val="24"/>
+          <w:szCs w:val="24"/>
+        </w:rPr>
+      </w:pPr>
+    </w:p>
+    <w:p>
+      <w:pPr>
+        <w:spacing w:line="480" w:lineRule="auto"/>
+        <w:ind w:left="2880" w:hanging="2880"/>
+        <w:rPr>
+          <w:rFonts w:ascii="Times New Roman" w:hAnsi="Times New Roman" w:cs="Times New Roman"/>
+          <w:b/>
+          <w:sz w:val="24"/>
+          <w:szCs w:val="24"/>
+        </w:rPr>
+      </w:pPr>
+    </w:p>
+    <w:p>
+      <w:pPr>
+        <w:spacing w:line="480" w:lineRule="auto"/>
+        <w:ind w:left="2880" w:hanging="2880"/>
+        <w:rPr>
+          <w:rFonts w:ascii="Times New Roman" w:hAnsi="Times New Roman" w:cs="Times New Roman"/>
+          <w:b/>
+          <w:sz w:val="24"/>
+          <w:szCs w:val="24"/>
+        </w:rPr>
+      </w:pPr>
+    </w:p>
+    <w:p>
+      <w:pPr>
+        <w:spacing w:line="480" w:lineRule="auto"/>
+        <w:ind w:left="2880" w:hanging="2880"/>
+        <w:rPr>
+          <w:rFonts w:ascii="Times New Roman" w:hAnsi="Times New Roman" w:cs="Times New Roman"/>
+          <w:b/>
+          <w:sz w:val="24"/>
+          <w:szCs w:val="24"/>
+        </w:rPr>
+      </w:pPr>
+    </w:p>
+    <w:p>
+      <w:pPr>
+        <w:spacing w:line="480" w:lineRule="auto"/>
+        <w:ind w:left="2880" w:hanging="2880"/>
+        <w:rPr>
+          <w:rFonts w:ascii="Times New Roman" w:hAnsi="Times New Roman" w:cs="Times New Roman"/>
+          <w:b/>
+          <w:sz w:val="24"/>
+          <w:szCs w:val="24"/>
+        </w:rPr>
+      </w:pPr>
+    </w:p>
+    <w:p>
+      <w:pPr>
+        <w:spacing w:line="480" w:lineRule="auto"/>
+        <w:ind w:left="2880" w:hanging="2880"/>
+        <w:rPr>
+          <w:rFonts w:ascii="Times New Roman" w:hAnsi="Times New Roman" w:cs="Times New Roman"/>
           <w:sz w:val="24"/>
           <w:szCs w:val="24"/>
         </w:rPr>
@@ -252,6 +599,7 @@
           <w:sz w:val="24"/>
           <w:szCs w:val="24"/>
         </w:rPr>
+        <w:lastRenderedPageBreak/>
         <w:t>Platform Justification:</w:t>
       </w:r>
     </w:p>
@@ -356,7 +704,6 @@
           <w:sz w:val="24"/>
           <w:szCs w:val="24"/>
         </w:rPr>
-        <w:lastRenderedPageBreak/>
         <w:t>View Locations</w:t>
       </w:r>
       <w:r>
@@ -495,6 +842,7 @@
           <w:sz w:val="24"/>
           <w:szCs w:val="24"/>
         </w:rPr>
+        <w:lastRenderedPageBreak/>
         <w:t>Setting</w:t>
       </w:r>
       <w:r>
@@ -658,7 +1006,6 @@
           <w:sz w:val="24"/>
           <w:szCs w:val="24"/>
         </w:rPr>
-        <w:lastRenderedPageBreak/>
         <w:t>Usage:</w:t>
       </w:r>
     </w:p>
@@ -773,7 +1120,16 @@
           <w:sz w:val="24"/>
           <w:szCs w:val="24"/>
         </w:rPr>
-        <w:t xml:space="preserve"> down" or more simple version of their utilities. For instance, we initially were trying to set our radius around a lat and long using Google's </w:t>
+        <w:t xml:space="preserve"> down" or more </w:t>
+      </w:r>
+      <w:r>
+        <w:rPr>
+          <w:rFonts w:ascii="Times New Roman" w:hAnsi="Times New Roman" w:cs="Times New Roman"/>
+          <w:sz w:val="24"/>
+          <w:szCs w:val="24"/>
+        </w:rPr>
+        <w:lastRenderedPageBreak/>
+        <w:t xml:space="preserve">simple version of their utilities. For instance, we initially were trying to set our radius around a lat and long using Google's </w:t>
       </w:r>
       <w:proofErr w:type="spellStart"/>
       <w:r>
@@ -890,7 +1246,7 @@
                     </pic:cNvPicPr>
                   </pic:nvPicPr>
                   <pic:blipFill>
-                    <a:blip r:embed="rId4"/>
+                    <a:blip r:embed="rId6"/>
                     <a:srcRect/>
                     <a:stretch>
                       <a:fillRect/>
@@ -1096,11 +1452,11 @@
   <w:style w:type="paragraph" w:default="1" w:styleId="Normal">
     <w:name w:val="Normal"/>
     <w:qFormat/>
+    <w:rsid w:val="00AD1D80"/>
   </w:style>
   <w:style w:type="character" w:default="1" w:styleId="DefaultParagraphFont">
     <w:name w:val="Default Paragraph Font"/>
     <w:uiPriority w:val="1"/>
-    <w:semiHidden/>
     <w:unhideWhenUsed/>
   </w:style>
   <w:style w:type="table" w:default="1" w:styleId="TableNormal">

</xml_diff>